<commit_message>
[FIX] - Template SHE
</commit_message>
<xml_diff>
--- a/resources/template/template_she.docx
+++ b/resources/template/template_she.docx
@@ -2279,7 +2279,13 @@
               </w:rPr>
             </w:pPr>
             <w:r>
-              <w:t>${Malam_admin}</w:t>
+              <w:t>${Malam_</w:t>
+            </w:r>
+            <w:r>
+              <w:t>medic</w:t>
+            </w:r>
+            <w:r>
+              <w:t>}</w:t>
             </w:r>
           </w:p>
         </w:tc>
@@ -2807,6 +2813,8 @@
             <w:r>
               <w:rPr>
                 <w:rFonts w:ascii="Calibri" w:hAnsi="Calibri" w:cs="Calibri"/>
+                <w:b/>
+                <w:bCs/>
               </w:rPr>
               <w:t>VENDOR/ TAMU</w:t>
             </w:r>
@@ -2981,8 +2989,6 @@
             <w:r>
               <w:t>isito</w:t>
             </w:r>
-            <w:bookmarkStart w:id="0" w:name="_GoBack"/>
-            <w:bookmarkEnd w:id="0"/>
             <w:r>
               <w:t>r}</w:t>
             </w:r>
@@ -3053,6 +3059,8 @@
       <w:r>
         <w:t xml:space="preserve">  </w:t>
       </w:r>
+      <w:bookmarkStart w:id="0" w:name="_GoBack"/>
+      <w:bookmarkEnd w:id="0"/>
     </w:p>
     <w:p>
       <w:pPr>

</xml_diff>